<commit_message>
Thursday, April 20, 2023, 8:40:36 AM Eastern European Summer Time
</commit_message>
<xml_diff>
--- a/year1-term2/KDM/звіт.docx
+++ b/year1-term2/KDM/звіт.docx
@@ -110,7 +110,7 @@
         <w:t>з дисципліни «</w:t>
       </w:r>
       <w:r>
-        <w:t>Об’єктно-орієнтоване програмування</w:t>
+        <w:t>Комп’ютерна дискретна математика</w:t>
       </w:r>
       <w:r>
         <w:t xml:space="preserve">» </w:t>
@@ -268,55 +268,15 @@
       </w:r>
       <w:r>
         <w:tab/>
-        <w:t>Т.</w:t>
-      </w:r>
-      <w:r>
-        <w:t xml:space="preserve"> </w:t>
-      </w:r>
-      <w:r>
-        <w:t xml:space="preserve">В. Голуб </w:t>
-      </w:r>
-    </w:p>
-    <w:p>
-      <w:pPr>
-        <w:spacing w:after="0" w:line="360" w:lineRule="auto"/>
-      </w:pPr>
-      <w:r>
-        <w:t xml:space="preserve">Ст. Викладач </w:t>
-      </w:r>
-      <w:r>
-        <w:tab/>
-      </w:r>
-      <w:r>
-        <w:tab/>
-      </w:r>
-      <w:r>
-        <w:tab/>
-      </w:r>
-      <w:r>
-        <w:tab/>
-      </w:r>
-      <w:r>
-        <w:tab/>
-      </w:r>
-      <w:r>
-        <w:tab/>
-      </w:r>
-      <w:r>
-        <w:tab/>
-        <w:t>Л.</w:t>
-      </w:r>
-      <w:r>
-        <w:t xml:space="preserve"> </w:t>
-      </w:r>
-      <w:r>
-        <w:t xml:space="preserve">Ю. </w:t>
-      </w:r>
-      <w:proofErr w:type="spellStart"/>
-      <w:r>
-        <w:t>Дейнега</w:t>
-      </w:r>
-      <w:proofErr w:type="spellEnd"/>
+      </w:r>
+      <w:r>
+        <w:t>О. А. Щербина</w:t>
+      </w:r>
+    </w:p>
+    <w:p>
+      <w:pPr>
+        <w:spacing w:after="0" w:line="360" w:lineRule="auto"/>
+      </w:pPr>
     </w:p>
     <w:p>
       <w:pPr>
@@ -373,10 +333,11 @@
             <w:tabs>
               <w:tab w:val="right" w:leader="dot" w:pos="9016"/>
             </w:tabs>
-            <w:spacing w:after="0" w:line="360" w:lineRule="auto"/>
-            <w:ind w:left="0" w:firstLine="851"/>
             <w:rPr>
+              <w:rFonts w:asciiTheme="minorHAnsi" w:eastAsiaTheme="minorEastAsia" w:hAnsiTheme="minorHAnsi" w:cstheme="minorBidi"/>
               <w:noProof/>
+              <w:sz w:val="22"/>
+              <w:szCs w:val="22"/>
             </w:rPr>
           </w:pPr>
           <w:r>
@@ -388,7 +349,7 @@
           <w:r>
             <w:fldChar w:fldCharType="separate"/>
           </w:r>
-          <w:hyperlink w:anchor="_Toc132561518" w:history="1">
+          <w:hyperlink w:anchor="_Toc132872423" w:history="1">
             <w:r>
               <w:rPr>
                 <w:rStyle w:val="a4"/>
@@ -415,7 +376,7 @@
                 <w:noProof/>
                 <w:webHidden/>
               </w:rPr>
-              <w:instrText xml:space="preserve"> PAGEREF _Toc132561518 \h </w:instrText>
+              <w:instrText xml:space="preserve"> PAGEREF _Toc132872423 \h </w:instrText>
             </w:r>
             <w:r>
               <w:rPr>
@@ -452,19 +413,20 @@
             <w:tabs>
               <w:tab w:val="right" w:leader="dot" w:pos="9016"/>
             </w:tabs>
-            <w:spacing w:after="0" w:line="360" w:lineRule="auto"/>
-            <w:ind w:left="0" w:firstLine="851"/>
             <w:rPr>
+              <w:rFonts w:asciiTheme="minorHAnsi" w:eastAsiaTheme="minorEastAsia" w:hAnsiTheme="minorHAnsi" w:cstheme="minorBidi"/>
               <w:noProof/>
+              <w:sz w:val="22"/>
+              <w:szCs w:val="22"/>
             </w:rPr>
           </w:pPr>
-          <w:hyperlink w:anchor="_Toc132561519" w:history="1">
+          <w:hyperlink w:anchor="_Toc132872424" w:history="1">
             <w:r>
               <w:rPr>
                 <w:rStyle w:val="a4"/>
                 <w:noProof/>
               </w:rPr>
-              <w:t>Текст завдання №5</w:t>
+              <w:t>Текст завдання №1</w:t>
             </w:r>
             <w:r>
               <w:rPr>
@@ -485,7 +447,7 @@
                 <w:noProof/>
                 <w:webHidden/>
               </w:rPr>
-              <w:instrText xml:space="preserve"> PAGEREF _Toc132561519 \h </w:instrText>
+              <w:instrText xml:space="preserve"> PAGEREF _Toc132872424 \h </w:instrText>
             </w:r>
             <w:r>
               <w:rPr>
@@ -522,27 +484,20 @@
             <w:tabs>
               <w:tab w:val="right" w:leader="dot" w:pos="9016"/>
             </w:tabs>
-            <w:spacing w:after="0" w:line="360" w:lineRule="auto"/>
-            <w:ind w:left="0" w:firstLine="851"/>
             <w:rPr>
+              <w:rFonts w:asciiTheme="minorHAnsi" w:eastAsiaTheme="minorEastAsia" w:hAnsiTheme="minorHAnsi" w:cstheme="minorBidi"/>
               <w:noProof/>
+              <w:sz w:val="22"/>
+              <w:szCs w:val="22"/>
             </w:rPr>
           </w:pPr>
-          <w:hyperlink w:anchor="_Toc132561520" w:history="1">
+          <w:hyperlink w:anchor="_Toc132872425" w:history="1">
             <w:r>
               <w:rPr>
                 <w:rStyle w:val="a4"/>
                 <w:noProof/>
               </w:rPr>
-              <w:t xml:space="preserve">Код програми – </w:t>
-            </w:r>
-            <w:r>
-              <w:rPr>
-                <w:rStyle w:val="a4"/>
-                <w:noProof/>
-                <w:lang w:val="en-US"/>
-              </w:rPr>
-              <w:t>main.cpp</w:t>
+              <w:t>Розв’язок завдання №1</w:t>
             </w:r>
             <w:r>
               <w:rPr>
@@ -563,7 +518,7 @@
                 <w:noProof/>
                 <w:webHidden/>
               </w:rPr>
-              <w:instrText xml:space="preserve"> PAGEREF _Toc132561520 \h </w:instrText>
+              <w:instrText xml:space="preserve"> PAGEREF _Toc132872425 \h </w:instrText>
             </w:r>
             <w:r>
               <w:rPr>
@@ -600,27 +555,20 @@
             <w:tabs>
               <w:tab w:val="right" w:leader="dot" w:pos="9016"/>
             </w:tabs>
-            <w:spacing w:after="0" w:line="360" w:lineRule="auto"/>
-            <w:ind w:left="0" w:firstLine="851"/>
             <w:rPr>
+              <w:rFonts w:asciiTheme="minorHAnsi" w:eastAsiaTheme="minorEastAsia" w:hAnsiTheme="minorHAnsi" w:cstheme="minorBidi"/>
               <w:noProof/>
+              <w:sz w:val="22"/>
+              <w:szCs w:val="22"/>
             </w:rPr>
           </w:pPr>
-          <w:hyperlink w:anchor="_Toc132561521" w:history="1">
+          <w:hyperlink w:anchor="_Toc132872426" w:history="1">
             <w:r>
               <w:rPr>
                 <w:rStyle w:val="a4"/>
                 <w:noProof/>
               </w:rPr>
-              <w:t>Код програми</w:t>
-            </w:r>
-            <w:r>
-              <w:rPr>
-                <w:rStyle w:val="a4"/>
-                <w:noProof/>
-                <w:lang w:val="en-US"/>
-              </w:rPr>
-              <w:t xml:space="preserve"> – sup.h</w:t>
+              <w:t>Текст завдання №2</w:t>
             </w:r>
             <w:r>
               <w:rPr>
@@ -641,7 +589,7 @@
                 <w:noProof/>
                 <w:webHidden/>
               </w:rPr>
-              <w:instrText xml:space="preserve"> PAGEREF _Toc132561521 \h </w:instrText>
+              <w:instrText xml:space="preserve"> PAGEREF _Toc132872426 \h </w:instrText>
             </w:r>
             <w:r>
               <w:rPr>
@@ -678,27 +626,20 @@
             <w:tabs>
               <w:tab w:val="right" w:leader="dot" w:pos="9016"/>
             </w:tabs>
-            <w:spacing w:after="0" w:line="360" w:lineRule="auto"/>
-            <w:ind w:left="0" w:firstLine="851"/>
             <w:rPr>
+              <w:rFonts w:asciiTheme="minorHAnsi" w:eastAsiaTheme="minorEastAsia" w:hAnsiTheme="minorHAnsi" w:cstheme="minorBidi"/>
               <w:noProof/>
+              <w:sz w:val="22"/>
+              <w:szCs w:val="22"/>
             </w:rPr>
           </w:pPr>
-          <w:hyperlink w:anchor="_Toc132561522" w:history="1">
+          <w:hyperlink w:anchor="_Toc132872427" w:history="1">
             <w:r>
               <w:rPr>
                 <w:rStyle w:val="a4"/>
                 <w:noProof/>
               </w:rPr>
-              <w:t xml:space="preserve">Код бібліотеки </w:t>
-            </w:r>
-            <w:r>
-              <w:rPr>
-                <w:rStyle w:val="a4"/>
-                <w:noProof/>
-                <w:lang w:val="en-US"/>
-              </w:rPr>
-              <w:t>– lib.h</w:t>
+              <w:t>Розв’язок завдання №2</w:t>
             </w:r>
             <w:r>
               <w:rPr>
@@ -719,7 +660,7 @@
                 <w:noProof/>
                 <w:webHidden/>
               </w:rPr>
-              <w:instrText xml:space="preserve"> PAGEREF _Toc132561522 \h </w:instrText>
+              <w:instrText xml:space="preserve"> PAGEREF _Toc132872427 \h </w:instrText>
             </w:r>
             <w:r>
               <w:rPr>
@@ -756,19 +697,20 @@
             <w:tabs>
               <w:tab w:val="right" w:leader="dot" w:pos="9016"/>
             </w:tabs>
-            <w:spacing w:after="0" w:line="360" w:lineRule="auto"/>
-            <w:ind w:left="0" w:firstLine="851"/>
             <w:rPr>
+              <w:rFonts w:asciiTheme="minorHAnsi" w:eastAsiaTheme="minorEastAsia" w:hAnsiTheme="minorHAnsi" w:cstheme="minorBidi"/>
               <w:noProof/>
+              <w:sz w:val="22"/>
+              <w:szCs w:val="22"/>
             </w:rPr>
           </w:pPr>
-          <w:hyperlink w:anchor="_Toc132561523" w:history="1">
+          <w:hyperlink w:anchor="_Toc132872428" w:history="1">
             <w:r>
               <w:rPr>
                 <w:rStyle w:val="a4"/>
                 <w:noProof/>
               </w:rPr>
-              <w:t>Приклад роботи</w:t>
+              <w:t>Блок-схема завдання №2</w:t>
             </w:r>
             <w:r>
               <w:rPr>
@@ -789,7 +731,7 @@
                 <w:noProof/>
                 <w:webHidden/>
               </w:rPr>
-              <w:instrText xml:space="preserve"> PAGEREF _Toc132561523 \h </w:instrText>
+              <w:instrText xml:space="preserve"> PAGEREF _Toc132872428 \h </w:instrText>
             </w:r>
             <w:r>
               <w:rPr>
@@ -826,13 +768,14 @@
             <w:tabs>
               <w:tab w:val="right" w:leader="dot" w:pos="9016"/>
             </w:tabs>
-            <w:spacing w:after="0" w:line="360" w:lineRule="auto"/>
-            <w:ind w:left="0" w:firstLine="851"/>
             <w:rPr>
+              <w:rFonts w:asciiTheme="minorHAnsi" w:eastAsiaTheme="minorEastAsia" w:hAnsiTheme="minorHAnsi" w:cstheme="minorBidi"/>
               <w:noProof/>
+              <w:sz w:val="22"/>
+              <w:szCs w:val="22"/>
             </w:rPr>
           </w:pPr>
-          <w:hyperlink w:anchor="_Toc132561524" w:history="1">
+          <w:hyperlink w:anchor="_Toc132872429" w:history="1">
             <w:r>
               <w:rPr>
                 <w:rStyle w:val="a4"/>
@@ -859,7 +802,7 @@
                 <w:noProof/>
                 <w:webHidden/>
               </w:rPr>
-              <w:instrText xml:space="preserve"> PAGEREF _Toc132561524 \h </w:instrText>
+              <w:instrText xml:space="preserve"> PAGEREF _Toc132872429 \h </w:instrText>
             </w:r>
             <w:r>
               <w:rPr>
@@ -879,7 +822,7 @@
                 <w:noProof/>
                 <w:webHidden/>
               </w:rPr>
-              <w:t>3</w:t>
+              <w:t>4</w:t>
             </w:r>
             <w:r>
               <w:rPr>
@@ -919,7 +862,7 @@
         <w:pStyle w:val="-20"/>
         <w:ind w:firstLine="851"/>
       </w:pPr>
-      <w:bookmarkStart w:id="1" w:name="_Toc132561518"/>
+      <w:bookmarkStart w:id="1" w:name="_Toc132872423"/>
       <w:r>
         <w:lastRenderedPageBreak/>
         <w:t>Мета роботи</w:t>
@@ -952,12 +895,15 @@
         <w:pStyle w:val="-20"/>
         <w:ind w:firstLine="851"/>
       </w:pPr>
-      <w:bookmarkStart w:id="2" w:name="_Toc132561519"/>
+      <w:bookmarkStart w:id="2" w:name="_Toc132872424"/>
       <w:r>
         <w:t>Текст з</w:t>
       </w:r>
       <w:r>
-        <w:t>авдання №5</w:t>
+        <w:t>авдання №</w:t>
+      </w:r>
+      <w:r>
+        <w:t>1</w:t>
       </w:r>
       <w:bookmarkEnd w:id="2"/>
     </w:p>
@@ -986,19 +932,10 @@
       <w:pPr>
         <w:pStyle w:val="-20"/>
         <w:ind w:firstLine="851"/>
-        <w:rPr>
-          <w:lang w:val="en-US"/>
-        </w:rPr>
-      </w:pPr>
-      <w:bookmarkStart w:id="3" w:name="_Toc132561520"/>
-      <w:r>
-        <w:t xml:space="preserve">Код програми – </w:t>
-      </w:r>
-      <w:r>
-        <w:rPr>
-          <w:lang w:val="en-US"/>
-        </w:rPr>
-        <w:t>main.cpp</w:t>
+      </w:pPr>
+      <w:bookmarkStart w:id="3" w:name="_Toc132872425"/>
+      <w:r>
+        <w:t>Розв’язок завдання №1</w:t>
       </w:r>
       <w:bookmarkEnd w:id="3"/>
     </w:p>
@@ -1011,9 +948,10 @@
     <w:p>
       <w:pPr>
         <w:spacing w:after="0" w:line="360" w:lineRule="auto"/>
-      </w:pPr>
-      <w:r>
-        <w:t>Код</w:t>
+        <w:jc w:val="center"/>
+      </w:pPr>
+      <w:r>
+        <w:t>Фото</w:t>
       </w:r>
     </w:p>
     <w:p>
@@ -1026,29 +964,15 @@
       <w:pPr>
         <w:pStyle w:val="-20"/>
         <w:ind w:firstLine="851"/>
-        <w:rPr>
-          <w:lang w:val="en-US"/>
-        </w:rPr>
-      </w:pPr>
-      <w:bookmarkStart w:id="4" w:name="_Toc132561521"/>
-      <w:r>
-        <w:t>Код програми</w:t>
-      </w:r>
-      <w:r>
-        <w:rPr>
-          <w:lang w:val="en-US"/>
-        </w:rPr>
-        <w:t xml:space="preserve"> – </w:t>
-      </w:r>
-      <w:proofErr w:type="spellStart"/>
-      <w:r>
-        <w:rPr>
-          <w:lang w:val="en-US"/>
-        </w:rPr>
-        <w:t>sup.h</w:t>
+      </w:pPr>
+      <w:bookmarkStart w:id="4" w:name="_Toc132872426"/>
+      <w:r>
+        <w:t>Текст завдання №</w:t>
+      </w:r>
+      <w:r>
+        <w:t>2</w:t>
       </w:r>
       <w:bookmarkEnd w:id="4"/>
-      <w:proofErr w:type="spellEnd"/>
     </w:p>
     <w:p>
       <w:pPr>
@@ -1059,9 +983,10 @@
     <w:p>
       <w:pPr>
         <w:spacing w:after="0" w:line="360" w:lineRule="auto"/>
-      </w:pPr>
-      <w:r>
-        <w:t>Код</w:t>
+        <w:ind w:firstLine="851"/>
+      </w:pPr>
+      <w:r>
+        <w:t>Текст завдання</w:t>
       </w:r>
     </w:p>
     <w:p>
@@ -1074,29 +999,15 @@
       <w:pPr>
         <w:pStyle w:val="-20"/>
         <w:ind w:firstLine="851"/>
-        <w:rPr>
-          <w:lang w:val="en-US"/>
-        </w:rPr>
-      </w:pPr>
-      <w:bookmarkStart w:id="5" w:name="_Toc132561522"/>
-      <w:r>
-        <w:t xml:space="preserve">Код бібліотеки </w:t>
-      </w:r>
-      <w:r>
-        <w:rPr>
-          <w:lang w:val="en-US"/>
-        </w:rPr>
-        <w:t xml:space="preserve">– </w:t>
-      </w:r>
-      <w:proofErr w:type="spellStart"/>
-      <w:r>
-        <w:rPr>
-          <w:lang w:val="en-US"/>
-        </w:rPr>
-        <w:t>lib.h</w:t>
+      </w:pPr>
+      <w:bookmarkStart w:id="5" w:name="_Toc132872427"/>
+      <w:r>
+        <w:t>Розв’язок завдання №</w:t>
+      </w:r>
+      <w:r>
+        <w:t>2</w:t>
       </w:r>
       <w:bookmarkEnd w:id="5"/>
-      <w:proofErr w:type="spellEnd"/>
     </w:p>
     <w:p>
       <w:pPr>
@@ -1110,6 +1021,36 @@
       </w:pPr>
       <w:r>
         <w:t>Код</w:t>
+      </w:r>
+    </w:p>
+    <w:p>
+      <w:pPr>
+        <w:spacing w:after="0" w:line="360" w:lineRule="auto"/>
+        <w:ind w:firstLine="851"/>
+      </w:pPr>
+    </w:p>
+    <w:p>
+      <w:pPr>
+        <w:spacing w:after="0" w:line="360" w:lineRule="auto"/>
+        <w:ind w:firstLine="851"/>
+      </w:pPr>
+      <w:r>
+        <w:t>Результати роботи завдання №2</w:t>
+      </w:r>
+    </w:p>
+    <w:p>
+      <w:pPr>
+        <w:spacing w:after="0" w:line="360" w:lineRule="auto"/>
+        <w:ind w:firstLine="851"/>
+      </w:pPr>
+    </w:p>
+    <w:p>
+      <w:pPr>
+        <w:spacing w:after="0" w:line="360" w:lineRule="auto"/>
+        <w:jc w:val="center"/>
+      </w:pPr>
+      <w:r>
+        <w:t>Фото</w:t>
       </w:r>
     </w:p>
     <w:p>
@@ -1123,9 +1064,9 @@
         <w:pStyle w:val="-20"/>
         <w:ind w:firstLine="851"/>
       </w:pPr>
-      <w:bookmarkStart w:id="6" w:name="_Toc132561523"/>
-      <w:r>
-        <w:t>Приклад роботи</w:t>
+      <w:bookmarkStart w:id="6" w:name="_Toc132872428"/>
+      <w:r>
+        <w:t>Блок-схема завдання №2</w:t>
       </w:r>
       <w:bookmarkEnd w:id="6"/>
     </w:p>
@@ -1155,8 +1096,9 @@
         <w:pStyle w:val="-20"/>
         <w:ind w:firstLine="851"/>
       </w:pPr>
-      <w:bookmarkStart w:id="7" w:name="_Toc132561524"/>
-      <w:r>
+      <w:bookmarkStart w:id="7" w:name="_Toc132872429"/>
+      <w:r>
+        <w:lastRenderedPageBreak/>
         <w:t>Висновки</w:t>
       </w:r>
       <w:bookmarkEnd w:id="7"/>
@@ -2582,7 +2524,7 @@
   <w:style w:type="paragraph" w:default="1" w:styleId="a">
     <w:name w:val="Normal"/>
     <w:qFormat/>
-    <w:rsid w:val="001701C7"/>
+    <w:rsid w:val="0095259D"/>
     <w:rPr>
       <w:rFonts w:ascii="Times New Roman" w:eastAsia="Times New Roman" w:hAnsi="Times New Roman" w:cs="Times New Roman"/>
       <w:sz w:val="28"/>

</xml_diff>

<commit_message>
Thursday, April 20, 2023, 8:47:39 AM Eastern European Summer Time
</commit_message>
<xml_diff>
--- a/year1-term2/KDM/звіт.docx
+++ b/year1-term2/KDM/звіт.docx
@@ -1002,10 +1002,7 @@
       </w:pPr>
       <w:bookmarkStart w:id="5" w:name="_Toc132872427"/>
       <w:r>
-        <w:t>Розв’язок завдання №</w:t>
-      </w:r>
-      <w:r>
-        <w:t>2</w:t>
+        <w:t>Розв’язок завдання №2</w:t>
       </w:r>
       <w:bookmarkEnd w:id="5"/>
     </w:p>
@@ -1031,8 +1028,7 @@
     </w:p>
     <w:p>
       <w:pPr>
-        <w:spacing w:after="0" w:line="360" w:lineRule="auto"/>
-        <w:ind w:firstLine="851"/>
+        <w:pStyle w:val="-20"/>
       </w:pPr>
       <w:r>
         <w:t>Результати роботи завдання №2</w:t>

</xml_diff>